<commit_message>
1.docx 2 task Usov
</commit_message>
<xml_diff>
--- a/1.docx
+++ b/1.docx
@@ -114,6 +114,9 @@
         <w:t xml:space="preserve"> </w:t>
       </w:r>
       <w:r>
+        <w:rPr>
+          <w:noProof/>
+        </w:rPr>
         <w:drawing>
           <wp:inline distT="0" distB="0" distL="0" distR="0" wp14:anchorId="0DCA2162" wp14:editId="1E6F7403">
             <wp:extent cx="4534533" cy="2924583"/>
@@ -166,6 +169,9 @@
         <w:jc w:val="left"/>
       </w:pPr>
       <w:r>
+        <w:rPr>
+          <w:noProof/>
+        </w:rPr>
         <w:drawing>
           <wp:inline distT="0" distB="0" distL="0" distR="0" wp14:anchorId="34C24E8A" wp14:editId="1D4BC77F">
             <wp:extent cx="5940425" cy="1908810"/>
@@ -242,6 +248,9 @@
         <w:jc w:val="left"/>
       </w:pPr>
       <w:r>
+        <w:rPr>
+          <w:noProof/>
+        </w:rPr>
         <w:drawing>
           <wp:inline distT="0" distB="0" distL="0" distR="0" wp14:anchorId="7F3111EC" wp14:editId="1889932E">
             <wp:extent cx="5940425" cy="2090420"/>
@@ -284,11 +293,66 @@
         <w:pStyle w:val="timesnewroman14"/>
         <w:jc w:val="left"/>
       </w:pPr>
+      <w:r>
+        <w:sym w:font="Symbol" w:char="F0B7"/>
+      </w:r>
+      <w:r>
+        <w:t xml:space="preserve"> зафиксируйте добавление файла;</w:t>
+      </w:r>
     </w:p>
     <w:p>
+      <w:pPr>
+        <w:pStyle w:val="timesnewroman14"/>
+        <w:jc w:val="left"/>
+      </w:pPr>
+      <w:r>
+        <w:lastRenderedPageBreak/>
+        <w:drawing>
+          <wp:inline distT="0" distB="0" distL="0" distR="0" wp14:anchorId="6FF93C34" wp14:editId="47878ABB">
+            <wp:extent cx="5725324" cy="1276528"/>
+            <wp:effectExtent l="0" t="0" r="8890" b="0"/>
+            <wp:docPr id="21" name="Рисунок 21"/>
+            <wp:cNvGraphicFramePr>
+              <a:graphicFrameLocks xmlns:a="http://schemas.openxmlformats.org/drawingml/2006/main" noChangeAspect="1"/>
+            </wp:cNvGraphicFramePr>
+            <a:graphic xmlns:a="http://schemas.openxmlformats.org/drawingml/2006/main">
+              <a:graphicData uri="http://schemas.openxmlformats.org/drawingml/2006/picture">
+                <pic:pic xmlns:pic="http://schemas.openxmlformats.org/drawingml/2006/picture">
+                  <pic:nvPicPr>
+                    <pic:cNvPr id="1" name=""/>
+                    <pic:cNvPicPr/>
+                  </pic:nvPicPr>
+                  <pic:blipFill>
+                    <a:blip r:embed="rId7"/>
+                    <a:stretch>
+                      <a:fillRect/>
+                    </a:stretch>
+                  </pic:blipFill>
+                  <pic:spPr>
+                    <a:xfrm>
+                      <a:off x="0" y="0"/>
+                      <a:ext cx="5725324" cy="1276528"/>
+                    </a:xfrm>
+                    <a:prstGeom prst="rect">
+                      <a:avLst/>
+                    </a:prstGeom>
+                  </pic:spPr>
+                </pic:pic>
+              </a:graphicData>
+            </a:graphic>
+          </wp:inline>
+        </w:drawing>
+      </w:r>
+    </w:p>
+    <w:p>
+      <w:pPr>
+        <w:pStyle w:val="timesnewroman14"/>
+        <w:jc w:val="left"/>
+      </w:pPr>
       <w:bookmarkStart w:id="0" w:name="_GoBack"/>
       <w:bookmarkEnd w:id="0"/>
     </w:p>
+    <w:p/>
     <w:sectPr>
       <w:pgSz w:w="11906" w:h="16838"/>
       <w:pgMar w:top="1134" w:right="850" w:bottom="1134" w:left="1701" w:header="708" w:footer="708" w:gutter="0"/>

</xml_diff>